<commit_message>
Tog bort modernizr och proj4, uppdaterat dokumentation
</commit_message>
<xml_diff>
--- a/dokumentation/Demotjänst för flygbilder.docx
+++ b/dokumentation/Demotjänst för flygbilder.docx
@@ -23,10 +23,16 @@
         <w:t>Applikationen används för att visa flygbilder i en vy där man kan ha två olika vyer och jämföra dessa.</w:t>
       </w:r>
       <w:r>
-        <w:t xml:space="preserve"> Man kan skapa direktlänkar till en viss karta genom att kopiera URL och ta med parametern ”map”.</w:t>
-      </w:r>
-      <w:bookmarkStart w:id="0" w:name="_GoBack"/>
-      <w:bookmarkEnd w:id="0"/>
+        <w:t xml:space="preserve"> Man kan skapa direktlänkar till en viss karta genom att kopiera URL och ta med parametern ”</w:t>
+      </w:r>
+      <w:proofErr w:type="spellStart"/>
+      <w:r>
+        <w:t>map</w:t>
+      </w:r>
+      <w:proofErr w:type="spellEnd"/>
+      <w:r>
+        <w:t>”.</w:t>
+      </w:r>
     </w:p>
     <w:p>
       <w:r>
@@ -82,7 +88,15 @@
     </w:p>
     <w:p>
       <w:r>
-        <w:t>Konfiguration görs i settings.json filen. Där anges vilka kartor som ska finnas tillgängliga och vilka lager som ska finnas i dessa. Det är lagren som anger var bilderna som ska visas. Nedan finns ett exempel på hur en sådan fil byggs upp.</w:t>
+        <w:t xml:space="preserve">Konfiguration görs i </w:t>
+      </w:r>
+      <w:proofErr w:type="spellStart"/>
+      <w:r>
+        <w:t>settings.json</w:t>
+      </w:r>
+      <w:proofErr w:type="spellEnd"/>
+      <w:r>
+        <w:t xml:space="preserve"> filen. Där anges vilka kartor som ska finnas tillgängliga och vilka lager som ska finnas i dessa. Det är lagren som anger var bilderna som ska visas. Nedan finns ett exempel på hur en sådan fil byggs upp.</w:t>
       </w:r>
     </w:p>
     <w:p>
@@ -108,7 +122,23 @@
         </w:numPr>
       </w:pPr>
       <w:r>
-        <w:t>”name”: ett url-vänligt namn på kartan.</w:t>
+        <w:t>”</w:t>
+      </w:r>
+      <w:proofErr w:type="spellStart"/>
+      <w:r>
+        <w:t>name</w:t>
+      </w:r>
+      <w:proofErr w:type="spellEnd"/>
+      <w:r>
+        <w:t xml:space="preserve">”: ett </w:t>
+      </w:r>
+      <w:proofErr w:type="spellStart"/>
+      <w:r>
+        <w:t>url</w:t>
+      </w:r>
+      <w:proofErr w:type="spellEnd"/>
+      <w:r>
+        <w:t>-vänligt namn på kartan.</w:t>
       </w:r>
     </w:p>
     <w:p>
@@ -120,7 +150,23 @@
         </w:numPr>
       </w:pPr>
       <w:r>
-        <w:t>”title”: namnet på kartan. Detta används i dropdown-menyn där man väljer karta.</w:t>
+        <w:t>”</w:t>
+      </w:r>
+      <w:proofErr w:type="spellStart"/>
+      <w:r>
+        <w:t>title</w:t>
+      </w:r>
+      <w:proofErr w:type="spellEnd"/>
+      <w:r>
+        <w:t xml:space="preserve">”: namnet på kartan. Detta används i </w:t>
+      </w:r>
+      <w:proofErr w:type="spellStart"/>
+      <w:r>
+        <w:t>dropdown</w:t>
+      </w:r>
+      <w:proofErr w:type="spellEnd"/>
+      <w:r>
+        <w:t>-menyn där man väljer karta.</w:t>
       </w:r>
     </w:p>
     <w:p>
@@ -132,7 +178,15 @@
         </w:numPr>
       </w:pPr>
       <w:r>
-        <w:t>”extent”: gränserna för aktuell karta.</w:t>
+        <w:t>”</w:t>
+      </w:r>
+      <w:proofErr w:type="spellStart"/>
+      <w:r>
+        <w:t>extent</w:t>
+      </w:r>
+      <w:proofErr w:type="spellEnd"/>
+      <w:r>
+        <w:t>”: gränserna för aktuell karta.</w:t>
       </w:r>
     </w:p>
     <w:p>
@@ -144,7 +198,15 @@
         </w:numPr>
       </w:pPr>
       <w:r>
-        <w:t>”maxZoom”: Maximal zoomnivå som kartan stödjer. Detta kan man se i katalogen för lagret. Den första nivån med mappar är zoomnivåer.</w:t>
+        <w:t>”</w:t>
+      </w:r>
+      <w:proofErr w:type="spellStart"/>
+      <w:r>
+        <w:t>maxZoom</w:t>
+      </w:r>
+      <w:proofErr w:type="spellEnd"/>
+      <w:r>
+        <w:t>”: Maximal zoomnivå som kartan stödjer. Detta kan man se i katalogen för lagret. Den första nivån med mappar är zoomnivåer.</w:t>
       </w:r>
     </w:p>
     <w:p>
@@ -156,7 +218,15 @@
         </w:numPr>
       </w:pPr>
       <w:r>
-        <w:t>”layers”: De lager som ska ingå i kartan. Denna egenskap är en lista, markerat med [ och ].</w:t>
+        <w:t>”</w:t>
+      </w:r>
+      <w:proofErr w:type="spellStart"/>
+      <w:r>
+        <w:t>layers</w:t>
+      </w:r>
+      <w:proofErr w:type="spellEnd"/>
+      <w:r>
+        <w:t>”: De lager som ska ingå i kartan. Denna egenskap är en lista, markerat med [ och ].</w:t>
       </w:r>
     </w:p>
     <w:p>
@@ -168,7 +238,15 @@
         </w:numPr>
       </w:pPr>
       <w:r>
-        <w:t>”url”: Sökvägen till de bilder som lagret ska visa. Detta kan vara en lokal eller extern URL. Sökvägen måste sluta med ”</w:t>
+        <w:t>”</w:t>
+      </w:r>
+      <w:proofErr w:type="spellStart"/>
+      <w:r>
+        <w:t>url</w:t>
+      </w:r>
+      <w:proofErr w:type="spellEnd"/>
+      <w:r>
+        <w:t>”: Sökvägen till de bilder som lagret ska visa. Detta kan vara en lokal eller extern URL. Sökvägen måste sluta med ”</w:t>
       </w:r>
       <w:r>
         <w:t>/{z}/{x}/{-y}.jpg</w:t>
@@ -195,7 +273,23 @@
         </w:numPr>
       </w:pPr>
       <w:r>
-        <w:t>”name”: Namnet som syns i dropdown menyn där man väljer lager.</w:t>
+        <w:t>”</w:t>
+      </w:r>
+      <w:proofErr w:type="spellStart"/>
+      <w:r>
+        <w:t>name</w:t>
+      </w:r>
+      <w:proofErr w:type="spellEnd"/>
+      <w:r>
+        <w:t xml:space="preserve">”: Namnet som syns i </w:t>
+      </w:r>
+      <w:proofErr w:type="spellStart"/>
+      <w:r>
+        <w:t>dropdown</w:t>
+      </w:r>
+      <w:proofErr w:type="spellEnd"/>
+      <w:r>
+        <w:t xml:space="preserve"> menyn där man väljer lager.</w:t>
       </w:r>
     </w:p>
     <w:p>
@@ -203,8 +297,13 @@
         <w:pStyle w:val="Heading3"/>
       </w:pPr>
       <w:r>
-        <w:t>Exempel på settings.json</w:t>
-      </w:r>
+        <w:t xml:space="preserve">Exempel på </w:t>
+      </w:r>
+      <w:proofErr w:type="spellStart"/>
+      <w:r>
+        <w:t>settings.json</w:t>
+      </w:r>
+      <w:proofErr w:type="spellEnd"/>
     </w:p>
     <w:p>
       <w:pPr>
@@ -232,8 +331,13 @@
       <w:r>
         <w:t>"</w:t>
       </w:r>
-      <w:r>
-        <w:t>name": "sa</w:t>
+      <w:proofErr w:type="spellStart"/>
+      <w:r>
+        <w:t>name</w:t>
+      </w:r>
+      <w:proofErr w:type="spellEnd"/>
+      <w:r>
+        <w:t>": "sa</w:t>
       </w:r>
       <w:r>
         <w:t>len",</w:t>
@@ -244,15 +348,31 @@
         <w:pStyle w:val="Code"/>
       </w:pPr>
       <w:r>
-        <w:t xml:space="preserve">        "title": "Sälen",</w:t>
-      </w:r>
-    </w:p>
-    <w:p>
-      <w:pPr>
-        <w:pStyle w:val="Code"/>
-      </w:pPr>
-      <w:r>
-        <w:t xml:space="preserve">        "extent": [0, 0, 50176, 30208],</w:t>
+        <w:t xml:space="preserve">        "</w:t>
+      </w:r>
+      <w:proofErr w:type="spellStart"/>
+      <w:r>
+        <w:t>title</w:t>
+      </w:r>
+      <w:proofErr w:type="spellEnd"/>
+      <w:r>
+        <w:t>": "Sälen",</w:t>
+      </w:r>
+    </w:p>
+    <w:p>
+      <w:pPr>
+        <w:pStyle w:val="Code"/>
+      </w:pPr>
+      <w:r>
+        <w:t xml:space="preserve">        "</w:t>
+      </w:r>
+      <w:proofErr w:type="spellStart"/>
+      <w:r>
+        <w:t>extent</w:t>
+      </w:r>
+      <w:proofErr w:type="spellEnd"/>
+      <w:r>
+        <w:t>": [0, 0, 50176, 30208],</w:t>
       </w:r>
     </w:p>
     <w:p>
@@ -277,7 +397,21 @@
         <w:rPr>
           <w:lang w:val="en-GB"/>
         </w:rPr>
-        <w:t>"layers": [{</w:t>
+        <w:t>"</w:t>
+      </w:r>
+      <w:proofErr w:type="gramStart"/>
+      <w:r>
+        <w:rPr>
+          <w:lang w:val="en-GB"/>
+        </w:rPr>
+        <w:t>layers</w:t>
+      </w:r>
+      <w:proofErr w:type="gramEnd"/>
+      <w:r>
+        <w:rPr>
+          <w:lang w:val="en-GB"/>
+        </w:rPr>
+        <w:t>": [{</w:t>
       </w:r>
     </w:p>
     <w:p>
@@ -292,21 +426,93 @@
           <w:lang w:val="en-GB"/>
         </w:rPr>
         <w:lastRenderedPageBreak/>
-        <w:t xml:space="preserve">            "url": "mapimages/salen/salen_1956/{z}/{x}/{-y}.jpg",</w:t>
-      </w:r>
-    </w:p>
-    <w:p>
-      <w:pPr>
-        <w:pStyle w:val="Code"/>
-        <w:rPr>
-          <w:lang w:val="en-GB"/>
-        </w:rPr>
-      </w:pPr>
-      <w:r>
-        <w:rPr>
-          <w:lang w:val="en-GB"/>
-        </w:rPr>
-        <w:t xml:space="preserve">            "name": "Sälen 1956"</w:t>
+        <w:t xml:space="preserve">            "</w:t>
+      </w:r>
+      <w:proofErr w:type="spellStart"/>
+      <w:proofErr w:type="gramStart"/>
+      <w:r>
+        <w:rPr>
+          <w:lang w:val="en-GB"/>
+        </w:rPr>
+        <w:t>url</w:t>
+      </w:r>
+      <w:proofErr w:type="spellEnd"/>
+      <w:proofErr w:type="gramEnd"/>
+      <w:r>
+        <w:rPr>
+          <w:lang w:val="en-GB"/>
+        </w:rPr>
+        <w:t>": "</w:t>
+      </w:r>
+      <w:proofErr w:type="spellStart"/>
+      <w:r>
+        <w:rPr>
+          <w:lang w:val="en-GB"/>
+        </w:rPr>
+        <w:t>mapimages</w:t>
+      </w:r>
+      <w:proofErr w:type="spellEnd"/>
+      <w:r>
+        <w:rPr>
+          <w:lang w:val="en-GB"/>
+        </w:rPr>
+        <w:t>/</w:t>
+      </w:r>
+      <w:proofErr w:type="spellStart"/>
+      <w:r>
+        <w:rPr>
+          <w:lang w:val="en-GB"/>
+        </w:rPr>
+        <w:t>salen</w:t>
+      </w:r>
+      <w:proofErr w:type="spellEnd"/>
+      <w:r>
+        <w:rPr>
+          <w:lang w:val="en-GB"/>
+        </w:rPr>
+        <w:t>/salen_1956/{z}/{x}/{-y}.jpg",</w:t>
+      </w:r>
+    </w:p>
+    <w:p>
+      <w:pPr>
+        <w:pStyle w:val="Code"/>
+        <w:rPr>
+          <w:lang w:val="en-GB"/>
+        </w:rPr>
+      </w:pPr>
+      <w:r>
+        <w:rPr>
+          <w:lang w:val="en-GB"/>
+        </w:rPr>
+        <w:t xml:space="preserve">            "</w:t>
+      </w:r>
+      <w:proofErr w:type="gramStart"/>
+      <w:r>
+        <w:rPr>
+          <w:lang w:val="en-GB"/>
+        </w:rPr>
+        <w:t>name</w:t>
+      </w:r>
+      <w:proofErr w:type="gramEnd"/>
+      <w:r>
+        <w:rPr>
+          <w:lang w:val="en-GB"/>
+        </w:rPr>
+        <w:t>": "</w:t>
+      </w:r>
+      <w:proofErr w:type="spellStart"/>
+      <w:r>
+        <w:rPr>
+          <w:lang w:val="en-GB"/>
+        </w:rPr>
+        <w:t>Sälen</w:t>
+      </w:r>
+      <w:proofErr w:type="spellEnd"/>
+      <w:r>
+        <w:rPr>
+          <w:lang w:val="en-GB"/>
+        </w:rPr>
+        <w:t xml:space="preserve"> 1956"</w:t>
       </w:r>
     </w:p>
     <w:p>
@@ -334,21 +540,93 @@
         <w:rPr>
           <w:lang w:val="en-GB"/>
         </w:rPr>
-        <w:t xml:space="preserve">            "url": "mapimages/salen/salen_2011/{z}/{x}/{-y}.jpg",</w:t>
-      </w:r>
-    </w:p>
-    <w:p>
-      <w:pPr>
-        <w:pStyle w:val="Code"/>
-        <w:rPr>
-          <w:lang w:val="en-GB"/>
-        </w:rPr>
-      </w:pPr>
-      <w:r>
-        <w:rPr>
-          <w:lang w:val="en-GB"/>
-        </w:rPr>
-        <w:t xml:space="preserve">            "name": "Sälen 2011"</w:t>
+        <w:t xml:space="preserve">            "</w:t>
+      </w:r>
+      <w:proofErr w:type="spellStart"/>
+      <w:proofErr w:type="gramStart"/>
+      <w:r>
+        <w:rPr>
+          <w:lang w:val="en-GB"/>
+        </w:rPr>
+        <w:t>url</w:t>
+      </w:r>
+      <w:proofErr w:type="spellEnd"/>
+      <w:proofErr w:type="gramEnd"/>
+      <w:r>
+        <w:rPr>
+          <w:lang w:val="en-GB"/>
+        </w:rPr>
+        <w:t>": "</w:t>
+      </w:r>
+      <w:proofErr w:type="spellStart"/>
+      <w:r>
+        <w:rPr>
+          <w:lang w:val="en-GB"/>
+        </w:rPr>
+        <w:t>mapimages</w:t>
+      </w:r>
+      <w:proofErr w:type="spellEnd"/>
+      <w:r>
+        <w:rPr>
+          <w:lang w:val="en-GB"/>
+        </w:rPr>
+        <w:t>/</w:t>
+      </w:r>
+      <w:proofErr w:type="spellStart"/>
+      <w:r>
+        <w:rPr>
+          <w:lang w:val="en-GB"/>
+        </w:rPr>
+        <w:t>salen</w:t>
+      </w:r>
+      <w:proofErr w:type="spellEnd"/>
+      <w:r>
+        <w:rPr>
+          <w:lang w:val="en-GB"/>
+        </w:rPr>
+        <w:t>/salen_2011/{z}/{x}/{-y}.jpg",</w:t>
+      </w:r>
+    </w:p>
+    <w:p>
+      <w:pPr>
+        <w:pStyle w:val="Code"/>
+        <w:rPr>
+          <w:lang w:val="en-GB"/>
+        </w:rPr>
+      </w:pPr>
+      <w:r>
+        <w:rPr>
+          <w:lang w:val="en-GB"/>
+        </w:rPr>
+        <w:t xml:space="preserve">            "</w:t>
+      </w:r>
+      <w:proofErr w:type="gramStart"/>
+      <w:r>
+        <w:rPr>
+          <w:lang w:val="en-GB"/>
+        </w:rPr>
+        <w:t>name</w:t>
+      </w:r>
+      <w:proofErr w:type="gramEnd"/>
+      <w:r>
+        <w:rPr>
+          <w:lang w:val="en-GB"/>
+        </w:rPr>
+        <w:t>": "</w:t>
+      </w:r>
+      <w:proofErr w:type="spellStart"/>
+      <w:r>
+        <w:rPr>
+          <w:lang w:val="en-GB"/>
+        </w:rPr>
+        <w:t>Sälen</w:t>
+      </w:r>
+      <w:proofErr w:type="spellEnd"/>
+      <w:r>
+        <w:rPr>
+          <w:lang w:val="en-GB"/>
+        </w:rPr>
+        <w:t xml:space="preserve"> 2011"</w:t>
       </w:r>
     </w:p>
     <w:p>
@@ -390,7 +668,65 @@
         <w:rPr>
           <w:lang w:val="en-GB"/>
         </w:rPr>
-        <w:t xml:space="preserve">            "url": "mapimages/salen/tkarta/{z}/{x}/{-y}.jpg",</w:t>
+        <w:t xml:space="preserve">            "</w:t>
+      </w:r>
+      <w:proofErr w:type="spellStart"/>
+      <w:proofErr w:type="gramStart"/>
+      <w:r>
+        <w:rPr>
+          <w:lang w:val="en-GB"/>
+        </w:rPr>
+        <w:t>url</w:t>
+      </w:r>
+      <w:proofErr w:type="spellEnd"/>
+      <w:proofErr w:type="gramEnd"/>
+      <w:r>
+        <w:rPr>
+          <w:lang w:val="en-GB"/>
+        </w:rPr>
+        <w:t>": "</w:t>
+      </w:r>
+      <w:proofErr w:type="spellStart"/>
+      <w:r>
+        <w:rPr>
+          <w:lang w:val="en-GB"/>
+        </w:rPr>
+        <w:t>mapimages</w:t>
+      </w:r>
+      <w:proofErr w:type="spellEnd"/>
+      <w:r>
+        <w:rPr>
+          <w:lang w:val="en-GB"/>
+        </w:rPr>
+        <w:t>/</w:t>
+      </w:r>
+      <w:proofErr w:type="spellStart"/>
+      <w:r>
+        <w:rPr>
+          <w:lang w:val="en-GB"/>
+        </w:rPr>
+        <w:t>salen</w:t>
+      </w:r>
+      <w:proofErr w:type="spellEnd"/>
+      <w:r>
+        <w:rPr>
+          <w:lang w:val="en-GB"/>
+        </w:rPr>
+        <w:t>/</w:t>
+      </w:r>
+      <w:proofErr w:type="spellStart"/>
+      <w:r>
+        <w:rPr>
+          <w:lang w:val="en-GB"/>
+        </w:rPr>
+        <w:t>tkarta</w:t>
+      </w:r>
+      <w:proofErr w:type="spellEnd"/>
+      <w:r>
+        <w:rPr>
+          <w:lang w:val="en-GB"/>
+        </w:rPr>
+        <w:t>/{z}/{x}/{-y}.jpg",</w:t>
       </w:r>
     </w:p>
     <w:p>
@@ -404,7 +740,15 @@
         <w:t xml:space="preserve">            </w:t>
       </w:r>
       <w:r>
-        <w:t>"name": "Sälen karta"</w:t>
+        <w:t>"</w:t>
+      </w:r>
+      <w:proofErr w:type="spellStart"/>
+      <w:r>
+        <w:t>name</w:t>
+      </w:r>
+      <w:proofErr w:type="spellEnd"/>
+      <w:r>
+        <w:t>": "Sälen karta"</w:t>
       </w:r>
     </w:p>
     <w:p>
@@ -460,14 +804,30 @@
         <w:rPr>
           <w:lang w:val="en-GB"/>
         </w:rPr>
-        <w:t>"name": "</w:t>
-      </w:r>
+        <w:t>"</w:t>
+      </w:r>
+      <w:proofErr w:type="gramStart"/>
+      <w:r>
+        <w:rPr>
+          <w:lang w:val="en-GB"/>
+        </w:rPr>
+        <w:t>name</w:t>
+      </w:r>
+      <w:proofErr w:type="gramEnd"/>
+      <w:r>
+        <w:rPr>
+          <w:lang w:val="en-GB"/>
+        </w:rPr>
+        <w:t>": "</w:t>
+      </w:r>
+      <w:proofErr w:type="spellStart"/>
       <w:r>
         <w:rPr>
           <w:lang w:val="en-GB"/>
         </w:rPr>
         <w:t>salabranden</w:t>
       </w:r>
+      <w:proofErr w:type="spellEnd"/>
       <w:r>
         <w:rPr>
           <w:lang w:val="en-GB"/>
@@ -492,49 +852,119 @@
         <w:rPr>
           <w:lang w:val="en-GB"/>
         </w:rPr>
-        <w:t>"title":"Salabranden 2014",</w:t>
-      </w:r>
-    </w:p>
-    <w:p>
-      <w:pPr>
-        <w:pStyle w:val="Code"/>
-        <w:rPr>
-          <w:lang w:val="en-GB"/>
-        </w:rPr>
-      </w:pPr>
-      <w:r>
-        <w:rPr>
-          <w:lang w:val="en-GB"/>
-        </w:rPr>
-        <w:t xml:space="preserve">        "extent":[0,0,99840,79872],</w:t>
-      </w:r>
-    </w:p>
-    <w:p>
-      <w:pPr>
-        <w:pStyle w:val="Code"/>
-        <w:rPr>
-          <w:lang w:val="en-GB"/>
-        </w:rPr>
-      </w:pPr>
-      <w:r>
-        <w:rPr>
-          <w:lang w:val="en-GB"/>
-        </w:rPr>
-        <w:t xml:space="preserve">        "maxZoom":9,</w:t>
-      </w:r>
-    </w:p>
-    <w:p>
-      <w:pPr>
-        <w:pStyle w:val="Code"/>
-        <w:rPr>
-          <w:lang w:val="en-GB"/>
-        </w:rPr>
-      </w:pPr>
-      <w:r>
-        <w:rPr>
-          <w:lang w:val="en-GB"/>
-        </w:rPr>
-        <w:t xml:space="preserve">        "layers":[</w:t>
+        <w:t>"</w:t>
+      </w:r>
+      <w:proofErr w:type="gramStart"/>
+      <w:r>
+        <w:rPr>
+          <w:lang w:val="en-GB"/>
+        </w:rPr>
+        <w:t>title</w:t>
+      </w:r>
+      <w:proofErr w:type="gramEnd"/>
+      <w:r>
+        <w:rPr>
+          <w:lang w:val="en-GB"/>
+        </w:rPr>
+        <w:t>":"</w:t>
+      </w:r>
+      <w:proofErr w:type="spellStart"/>
+      <w:r>
+        <w:rPr>
+          <w:lang w:val="en-GB"/>
+        </w:rPr>
+        <w:t>Salabranden</w:t>
+      </w:r>
+      <w:proofErr w:type="spellEnd"/>
+      <w:r>
+        <w:rPr>
+          <w:lang w:val="en-GB"/>
+        </w:rPr>
+        <w:t xml:space="preserve"> 2014",</w:t>
+      </w:r>
+    </w:p>
+    <w:p>
+      <w:pPr>
+        <w:pStyle w:val="Code"/>
+        <w:rPr>
+          <w:lang w:val="en-GB"/>
+        </w:rPr>
+      </w:pPr>
+      <w:r>
+        <w:rPr>
+          <w:lang w:val="en-GB"/>
+        </w:rPr>
+        <w:t xml:space="preserve">        "</w:t>
+      </w:r>
+      <w:proofErr w:type="gramStart"/>
+      <w:r>
+        <w:rPr>
+          <w:lang w:val="en-GB"/>
+        </w:rPr>
+        <w:t>extent</w:t>
+      </w:r>
+      <w:proofErr w:type="gramEnd"/>
+      <w:r>
+        <w:rPr>
+          <w:lang w:val="en-GB"/>
+        </w:rPr>
+        <w:t>":[0,0,99840,79872],</w:t>
+      </w:r>
+    </w:p>
+    <w:p>
+      <w:pPr>
+        <w:pStyle w:val="Code"/>
+        <w:rPr>
+          <w:lang w:val="en-GB"/>
+        </w:rPr>
+      </w:pPr>
+      <w:r>
+        <w:rPr>
+          <w:lang w:val="en-GB"/>
+        </w:rPr>
+        <w:t xml:space="preserve">        "</w:t>
+      </w:r>
+      <w:proofErr w:type="gramStart"/>
+      <w:r>
+        <w:rPr>
+          <w:lang w:val="en-GB"/>
+        </w:rPr>
+        <w:t>maxZoom</w:t>
+      </w:r>
+      <w:proofErr w:type="gramEnd"/>
+      <w:r>
+        <w:rPr>
+          <w:lang w:val="en-GB"/>
+        </w:rPr>
+        <w:t>":9,</w:t>
+      </w:r>
+    </w:p>
+    <w:p>
+      <w:pPr>
+        <w:pStyle w:val="Code"/>
+        <w:rPr>
+          <w:lang w:val="en-GB"/>
+        </w:rPr>
+      </w:pPr>
+      <w:r>
+        <w:rPr>
+          <w:lang w:val="en-GB"/>
+        </w:rPr>
+        <w:t xml:space="preserve">        "</w:t>
+      </w:r>
+      <w:proofErr w:type="gramStart"/>
+      <w:r>
+        <w:rPr>
+          <w:lang w:val="en-GB"/>
+        </w:rPr>
+        <w:t>layers</w:t>
+      </w:r>
+      <w:proofErr w:type="gramEnd"/>
+      <w:r>
+        <w:rPr>
+          <w:lang w:val="en-GB"/>
+        </w:rPr>
+        <w:t>":[</w:t>
       </w:r>
     </w:p>
     <w:p>
@@ -562,7 +992,21 @@
         <w:rPr>
           <w:lang w:val="en-GB"/>
         </w:rPr>
-        <w:t>"url":"http://www.lantmateriet.se/External/ortodemo/Salabranden2014/branden_rgb/rgb_fore/{z}/{x}/{-y}.jpg",</w:t>
+        <w:t>"url":"http://www.lantmateriet.se/External/ortodemo/Salabranden2014/branden_rgb/rgb_fore</w:t>
+      </w:r>
+      <w:proofErr w:type="gramStart"/>
+      <w:r>
+        <w:rPr>
+          <w:lang w:val="en-GB"/>
+        </w:rPr>
+        <w:t>/{</w:t>
+      </w:r>
+      <w:proofErr w:type="gramEnd"/>
+      <w:r>
+        <w:rPr>
+          <w:lang w:val="en-GB"/>
+        </w:rPr>
+        <w:t>z}/{x}/{-y}.jpg",</w:t>
       </w:r>
     </w:p>
     <w:p>
@@ -576,7 +1020,23 @@
         <w:t xml:space="preserve">            </w:t>
       </w:r>
       <w:r>
-        <w:t>"name": "Ortofoto före branden"</w:t>
+        <w:t>"</w:t>
+      </w:r>
+      <w:proofErr w:type="spellStart"/>
+      <w:r>
+        <w:t>name</w:t>
+      </w:r>
+      <w:proofErr w:type="spellEnd"/>
+      <w:r>
+        <w:t>": "</w:t>
+      </w:r>
+      <w:proofErr w:type="spellStart"/>
+      <w:r>
+        <w:t>Ortofoto</w:t>
+      </w:r>
+      <w:proofErr w:type="spellEnd"/>
+      <w:r>
+        <w:t xml:space="preserve"> före branden"</w:t>
       </w:r>
     </w:p>
     <w:p>
@@ -600,7 +1060,23 @@
         <w:pStyle w:val="Code"/>
       </w:pPr>
       <w:r>
-        <w:t xml:space="preserve">            "name": "Ortofoto efter branden"</w:t>
+        <w:t xml:space="preserve">            "</w:t>
+      </w:r>
+      <w:proofErr w:type="spellStart"/>
+      <w:r>
+        <w:t>name</w:t>
+      </w:r>
+      <w:proofErr w:type="spellEnd"/>
+      <w:r>
+        <w:t>": "</w:t>
+      </w:r>
+      <w:proofErr w:type="spellStart"/>
+      <w:r>
+        <w:t>Ortofoto</w:t>
+      </w:r>
+      <w:proofErr w:type="spellEnd"/>
+      <w:r>
+        <w:t xml:space="preserve"> efter branden"</w:t>
       </w:r>
     </w:p>
     <w:p>
@@ -632,7 +1108,23 @@
         <w:pStyle w:val="Code"/>
       </w:pPr>
       <w:r>
-        <w:t xml:space="preserve">            "name": "IR ortofoto före branden"</w:t>
+        <w:t xml:space="preserve">            "</w:t>
+      </w:r>
+      <w:proofErr w:type="spellStart"/>
+      <w:r>
+        <w:t>name</w:t>
+      </w:r>
+      <w:proofErr w:type="spellEnd"/>
+      <w:r>
+        <w:t xml:space="preserve">": "IR </w:t>
+      </w:r>
+      <w:proofErr w:type="spellStart"/>
+      <w:r>
+        <w:t>ortofoto</w:t>
+      </w:r>
+      <w:proofErr w:type="spellEnd"/>
+      <w:r>
+        <w:t xml:space="preserve"> före branden"</w:t>
       </w:r>
     </w:p>
     <w:p>
@@ -656,7 +1148,23 @@
         <w:pStyle w:val="Code"/>
       </w:pPr>
       <w:r>
-        <w:t xml:space="preserve">            "name": "IR ortofoto efter branden"</w:t>
+        <w:t xml:space="preserve">            "</w:t>
+      </w:r>
+      <w:proofErr w:type="spellStart"/>
+      <w:r>
+        <w:t>name</w:t>
+      </w:r>
+      <w:proofErr w:type="spellEnd"/>
+      <w:r>
+        <w:t xml:space="preserve">": "IR </w:t>
+      </w:r>
+      <w:proofErr w:type="spellStart"/>
+      <w:r>
+        <w:t>ortofoto</w:t>
+      </w:r>
+      <w:proofErr w:type="spellEnd"/>
+      <w:r>
+        <w:t xml:space="preserve"> efter branden"</w:t>
       </w:r>
     </w:p>
     <w:p>
@@ -689,7 +1197,21 @@
         <w:rPr>
           <w:lang w:val="en-GB"/>
         </w:rPr>
-        <w:t>"name": "1960"</w:t>
+        <w:t>"</w:t>
+      </w:r>
+      <w:proofErr w:type="gramStart"/>
+      <w:r>
+        <w:rPr>
+          <w:lang w:val="en-GB"/>
+        </w:rPr>
+        <w:t>name</w:t>
+      </w:r>
+      <w:proofErr w:type="gramEnd"/>
+      <w:r>
+        <w:rPr>
+          <w:lang w:val="en-GB"/>
+        </w:rPr>
+        <w:t>": "1960"</w:t>
       </w:r>
     </w:p>
     <w:p>
@@ -717,7 +1239,21 @@
         <w:rPr>
           <w:lang w:val="en-GB"/>
         </w:rPr>
-        <w:t xml:space="preserve">            "url":"http://www.lantmateriet.se/External/ortodemo/Salabranden2014/05m_hillshadeSkarpt/{z}/{x}/{-y}.jpg",</w:t>
+        <w:t xml:space="preserve">            "url":"http://www.lantmateriet.se/External/ortodemo/Salabranden2014/05m_hillshadeSkarpt</w:t>
+      </w:r>
+      <w:proofErr w:type="gramStart"/>
+      <w:r>
+        <w:rPr>
+          <w:lang w:val="en-GB"/>
+        </w:rPr>
+        <w:t>/{</w:t>
+      </w:r>
+      <w:proofErr w:type="gramEnd"/>
+      <w:r>
+        <w:rPr>
+          <w:lang w:val="en-GB"/>
+        </w:rPr>
+        <w:t>z}/{x}/{-y}.jpg",</w:t>
       </w:r>
     </w:p>
     <w:p>
@@ -731,7 +1267,15 @@
         <w:t xml:space="preserve">            </w:t>
       </w:r>
       <w:r>
-        <w:t>"name": "Terrängskuggning"</w:t>
+        <w:t>"</w:t>
+      </w:r>
+      <w:proofErr w:type="spellStart"/>
+      <w:r>
+        <w:t>name</w:t>
+      </w:r>
+      <w:proofErr w:type="spellEnd"/>
+      <w:r>
+        <w:t>": "Terrängskuggning"</w:t>
       </w:r>
     </w:p>
     <w:p>
@@ -756,7 +1300,15 @@
         <w:pStyle w:val="Code"/>
       </w:pPr>
       <w:r>
-        <w:t xml:space="preserve">            "name": "Terränglutning"</w:t>
+        <w:t xml:space="preserve">            "</w:t>
+      </w:r>
+      <w:proofErr w:type="spellStart"/>
+      <w:r>
+        <w:t>name</w:t>
+      </w:r>
+      <w:proofErr w:type="spellEnd"/>
+      <w:r>
+        <w:t>": "Terränglutning"</w:t>
       </w:r>
     </w:p>
     <w:p>
@@ -780,7 +1332,15 @@
         <w:pStyle w:val="Code"/>
       </w:pPr>
       <w:r>
-        <w:t xml:space="preserve">            "name": "Karta"</w:t>
+        <w:t xml:space="preserve">            "</w:t>
+      </w:r>
+      <w:proofErr w:type="spellStart"/>
+      <w:r>
+        <w:t>name</w:t>
+      </w:r>
+      <w:proofErr w:type="spellEnd"/>
+      <w:r>
+        <w:t>": "Karta"</w:t>
       </w:r>
     </w:p>
     <w:p>
@@ -869,11 +1429,19 @@
         </w:numPr>
       </w:pPr>
       <w:hyperlink r:id="rId6" w:history="1">
+        <w:proofErr w:type="spellStart"/>
         <w:r>
           <w:rPr>
             <w:rStyle w:val="Hyperlink"/>
           </w:rPr>
-          <w:t>Openlayers 3</w:t>
+          <w:t>Openlayers</w:t>
+        </w:r>
+        <w:proofErr w:type="spellEnd"/>
+        <w:r>
+          <w:rPr>
+            <w:rStyle w:val="Hyperlink"/>
+          </w:rPr>
+          <w:t xml:space="preserve"> 3</w:t>
         </w:r>
       </w:hyperlink>
     </w:p>
@@ -886,12 +1454,14 @@
         </w:numPr>
       </w:pPr>
       <w:hyperlink r:id="rId7" w:history="1">
+        <w:proofErr w:type="spellStart"/>
         <w:r>
           <w:rPr>
             <w:rStyle w:val="Hyperlink"/>
           </w:rPr>
           <w:t>jQuery</w:t>
         </w:r>
+        <w:proofErr w:type="spellEnd"/>
       </w:hyperlink>
       <w:r>
         <w:t xml:space="preserve"> 2.1.3</w:t>
@@ -906,15 +1476,31 @@
         </w:numPr>
       </w:pPr>
       <w:hyperlink r:id="rId8" w:history="1">
+        <w:proofErr w:type="spellStart"/>
         <w:r>
           <w:rPr>
             <w:rStyle w:val="Hyperlink"/>
           </w:rPr>
-          <w:t>jQuery-UI</w:t>
+          <w:t>jQuery</w:t>
+        </w:r>
+        <w:proofErr w:type="spellEnd"/>
+        <w:r>
+          <w:rPr>
+            <w:rStyle w:val="Hyperlink"/>
+          </w:rPr>
+          <w:t>-UI</w:t>
         </w:r>
       </w:hyperlink>
       <w:r>
-        <w:t xml:space="preserve"> 1.11.2 (custom, bara slider)</w:t>
+        <w:t xml:space="preserve"> 1.11.2 (</w:t>
+      </w:r>
+      <w:proofErr w:type="spellStart"/>
+      <w:r>
+        <w:t>custom</w:t>
+      </w:r>
+      <w:proofErr w:type="spellEnd"/>
+      <w:r>
+        <w:t>, bara slider)</w:t>
       </w:r>
     </w:p>
     <w:p>
@@ -926,11 +1512,19 @@
         </w:numPr>
       </w:pPr>
       <w:hyperlink r:id="rId9" w:history="1">
+        <w:proofErr w:type="spellStart"/>
         <w:r>
           <w:rPr>
             <w:rStyle w:val="Hyperlink"/>
           </w:rPr>
-          <w:t>jQuery-UI-touch-punch</w:t>
+          <w:t>jQuery</w:t>
+        </w:r>
+        <w:proofErr w:type="spellEnd"/>
+        <w:r>
+          <w:rPr>
+            <w:rStyle w:val="Hyperlink"/>
+          </w:rPr>
+          <w:t>-UI-touch-punch</w:t>
         </w:r>
       </w:hyperlink>
     </w:p>
@@ -956,6 +1550,31 @@
       </w:hyperlink>
     </w:p>
     <w:p>
+      <w:pPr>
+        <w:pStyle w:val="ListParagraph"/>
+        <w:numPr>
+          <w:ilvl w:val="0"/>
+          <w:numId w:val="1"/>
+        </w:numPr>
+        <w:rPr>
+          <w:lang w:val="en-GB"/>
+        </w:rPr>
+      </w:pPr>
+      <w:hyperlink r:id="rId11" w:history="1">
+        <w:proofErr w:type="spellStart"/>
+        <w:r>
+          <w:rPr>
+            <w:rStyle w:val="Hyperlink"/>
+            <w:lang w:val="en-GB"/>
+          </w:rPr>
+          <w:t>Lo_dash</w:t>
+        </w:r>
+        <w:proofErr w:type="spellEnd"/>
+      </w:hyperlink>
+      <w:bookmarkStart w:id="0" w:name="_GoBack"/>
+      <w:bookmarkEnd w:id="0"/>
+    </w:p>
+    <w:p>
       <w:r>
         <w:t>Huvud</w:t>
       </w:r>
@@ -966,7 +1585,15 @@
         <w:t>i</w:t>
       </w:r>
       <w:r>
-        <w:t xml:space="preserve"> js/app.js</w:t>
+        <w:t xml:space="preserve"> </w:t>
+      </w:r>
+      <w:proofErr w:type="spellStart"/>
+      <w:r>
+        <w:t>js</w:t>
+      </w:r>
+      <w:proofErr w:type="spellEnd"/>
+      <w:r>
+        <w:t>/app.js</w:t>
       </w:r>
       <w:r>
         <w:t xml:space="preserve"> filen.</w:t>

</xml_diff>